<commit_message>
correct link to lookup table for model keywords
</commit_message>
<xml_diff>
--- a/GDR_integrationProjectRequirements_v2.docx
+++ b/GDR_integrationProjectRequirements_v2.docx
@@ -711,7 +711,6 @@
       <w:pPr>
         <w:pStyle w:val="Heading3"/>
       </w:pPr>
-      <w:bookmarkStart w:id="0" w:name="_GoBack"/>
       <w:proofErr w:type="gramStart"/>
       <w:r>
         <w:lastRenderedPageBreak/>
@@ -811,11 +810,15 @@
         <w:r>
           <w:rPr>
             <w:rStyle w:val="Hyperlink"/>
-            <w:color w:val="0000BF" w:themeColor="hyperlink" w:themeShade="BF"/>
           </w:rPr>
-          <w:t>https://github.com/ngds/documents/wiki/usgincm:-Content-Model-Keywords-List</w:t>
+          <w:t>https://github.com/usgin-models/exchangecatalog/blob/master/keywordsNamespacesContentModel.csv</w:t>
         </w:r>
       </w:hyperlink>
+      <w:r>
+        <w:t xml:space="preserve"> </w:t>
+      </w:r>
+      <w:bookmarkStart w:id="0" w:name="_GoBack"/>
+      <w:bookmarkEnd w:id="0"/>
       <w:r>
         <w:rPr>
           <w:color w:val="76923C" w:themeColor="accent3" w:themeShade="BF"/>
@@ -2219,12 +2222,6 @@
           <w:rFonts w:asciiTheme="minorHAnsi" w:eastAsiaTheme="minorHAnsi" w:hAnsiTheme="minorHAnsi"/>
         </w:rPr>
         <w:br/>
-      </w:r>
-      <w:bookmarkEnd w:id="0"/>
-      <w:r>
-        <w:rPr>
-          <w:rFonts w:asciiTheme="minorHAnsi" w:eastAsiaTheme="minorHAnsi" w:hAnsiTheme="minorHAnsi"/>
-        </w:rPr>
         <w:t xml:space="preserve">            </w:t>
       </w:r>
     </w:p>
@@ -3905,14 +3902,7 @@
           <w:rFonts w:asciiTheme="minorHAnsi" w:eastAsiaTheme="minorHAnsi" w:hAnsiTheme="minorHAnsi"/>
           <w:color w:val="76923C" w:themeColor="accent3" w:themeShade="BF"/>
         </w:rPr>
-        <w:t xml:space="preserve"> </w:t>
-      </w:r>
-      <w:r>
-        <w:rPr>
-          <w:rFonts w:asciiTheme="minorHAnsi" w:eastAsiaTheme="minorHAnsi" w:hAnsiTheme="minorHAnsi"/>
-          <w:color w:val="76923C" w:themeColor="accent3" w:themeShade="BF"/>
-        </w:rPr>
-        <w:t xml:space="preserve">Client applications MUST identify the proper distribution by searching for “NGDS Tier 3 Data, csv format” VERBATIM, in the online resource name element. </w:t>
+        <w:t xml:space="preserve"> Client applications MUST identify the proper distribution by searching for “NGDS Tier 3 Data, csv format” VERBATIM, in the online resource name element. </w:t>
       </w:r>
       <w:r>
         <w:rPr>
@@ -6530,7 +6520,7 @@
 </file>
 
 <file path=customXml/itemProps1.xml><?xml version="1.0" encoding="utf-8"?>
-<ds:datastoreItem xmlns:ds="http://schemas.openxmlformats.org/officeDocument/2006/customXml" ds:itemID="{CE91F053-0220-4102-B197-F744740D272C}">
+<ds:datastoreItem xmlns:ds="http://schemas.openxmlformats.org/officeDocument/2006/customXml" ds:itemID="{A2C3B25D-4458-4340-BA0A-83593E4EC6C0}">
   <ds:schemaRefs>
     <ds:schemaRef ds:uri="http://schemas.openxmlformats.org/officeDocument/2006/bibliography"/>
   </ds:schemaRefs>

</xml_diff>